<commit_message>
MàJ Taches - Gantt
</commit_message>
<xml_diff>
--- a/Gestion projet/Tâches.docx
+++ b/Gestion projet/Tâches.docx
@@ -3,13 +3,8 @@
 <w:document xmlns:wpc="http://schemas.microsoft.com/office/word/2010/wordprocessingCanvas" xmlns:mc="http://schemas.openxmlformats.org/markup-compatibility/2006" xmlns:o="urn:schemas-microsoft-com:office:office" xmlns:r="http://schemas.openxmlformats.org/officeDocument/2006/relationships" xmlns:m="http://schemas.openxmlformats.org/officeDocument/2006/math" xmlns:v="urn:schemas-microsoft-com:vml" xmlns:wp14="http://schemas.microsoft.com/office/word/2010/wordprocessingDrawing" xmlns:wp="http://schemas.openxmlformats.org/drawingml/2006/wordprocessingDrawing" xmlns:w10="urn:schemas-microsoft-com:office:word" xmlns:w="http://schemas.openxmlformats.org/wordprocessingml/2006/main" xmlns:w14="http://schemas.microsoft.com/office/word/2010/wordml" xmlns:w15="http://schemas.microsoft.com/office/word/2012/wordml" xmlns:wpg="http://schemas.microsoft.com/office/word/2010/wordprocessingGroup" xmlns:wpi="http://schemas.microsoft.com/office/word/2010/wordprocessingInk" xmlns:wne="http://schemas.microsoft.com/office/word/2006/wordml" xmlns:wps="http://schemas.microsoft.com/office/word/2010/wordprocessingShape" mc:Ignorable="w14 w15 wp14">
   <w:body>
     <w:p>
-      <w:proofErr w:type="gramStart"/>
-      <w:r>
-        <w:t>Tâches</w:t>
-      </w:r>
-      <w:proofErr w:type="gramEnd"/>
-      <w:r>
-        <w:t>:</w:t>
+      <w:r>
+        <w:t>Tâches:</w:t>
       </w:r>
     </w:p>
     <w:p>
@@ -92,13 +87,8 @@
       <w:r>
         <w:t xml:space="preserve">Client </w:t>
       </w:r>
-      <w:proofErr w:type="spellStart"/>
-      <w:r>
-        <w:t>Carto</w:t>
-      </w:r>
-      <w:proofErr w:type="spellEnd"/>
-      <w:r>
-        <w:t xml:space="preserve"> </w:t>
+      <w:r>
+        <w:t xml:space="preserve">Carto </w:t>
       </w:r>
       <w:r>
         <w:t xml:space="preserve"> – </w:t>
@@ -113,23 +103,7 @@
     <w:p>
       <w:r>
         <w:tab/>
-        <w:t xml:space="preserve">Choix technique </w:t>
-      </w:r>
-      <w:proofErr w:type="spellStart"/>
-      <w:r>
-        <w:t>qt</w:t>
-      </w:r>
-      <w:proofErr w:type="spellEnd"/>
-      <w:r>
-        <w:t>/c (</w:t>
-      </w:r>
-      <w:proofErr w:type="spellStart"/>
-      <w:r>
-        <w:t>facon</w:t>
-      </w:r>
-      <w:proofErr w:type="spellEnd"/>
-      <w:r>
-        <w:t xml:space="preserve"> labyrinthe)</w:t>
+        <w:t>Choix technique qt/c (facon labyrinthe)</w:t>
       </w:r>
       <w:r>
         <w:t>/web</w:t>
@@ -156,17 +130,18 @@
         </w:numPr>
       </w:pPr>
       <w:r>
-        <w:t xml:space="preserve">Mise en place </w:t>
-      </w:r>
-      <w:proofErr w:type="spellStart"/>
-      <w:r>
-        <w:t>carto</w:t>
-      </w:r>
-      <w:proofErr w:type="spellEnd"/>
-    </w:p>
-    <w:p>
-      <w:r>
-        <w:t>Serveur – Julien</w:t>
+        <w:t>Mise en place carto</w:t>
+      </w:r>
+    </w:p>
+    <w:p>
+      <w:r>
+        <w:t xml:space="preserve">Serveur </w:t>
+      </w:r>
+      <w:r>
+        <w:t xml:space="preserve">web </w:t>
+      </w:r>
+      <w:r>
+        <w:t>– Julien</w:t>
       </w:r>
     </w:p>
     <w:p>
@@ -178,7 +153,14 @@
         </w:numPr>
       </w:pPr>
       <w:r>
-        <w:t>Communication avec robot</w:t>
+        <w:t>Communication avec client</w:t>
+      </w:r>
+      <w:bookmarkStart w:id="0" w:name="_GoBack"/>
+      <w:bookmarkEnd w:id="0"/>
+    </w:p>
+    <w:p>
+      <w:r>
+        <w:t>Programmation arduino – Mathias</w:t>
       </w:r>
     </w:p>
     <w:p>
@@ -190,7 +172,7 @@
         </w:numPr>
       </w:pPr>
       <w:r>
-        <w:t>Communication avec client</w:t>
+        <w:t>Choix algo</w:t>
       </w:r>
     </w:p>
     <w:p>
@@ -201,61 +183,11 @@
           <w:numId w:val="2"/>
         </w:numPr>
       </w:pPr>
-    </w:p>
-    <w:p>
-      <w:r>
-        <w:t xml:space="preserve">Programmation </w:t>
-      </w:r>
-      <w:proofErr w:type="spellStart"/>
-      <w:r>
-        <w:t>arduino</w:t>
-      </w:r>
-      <w:proofErr w:type="spellEnd"/>
-      <w:r>
-        <w:t xml:space="preserve"> – Mathias</w:t>
-      </w:r>
-    </w:p>
-    <w:p>
-      <w:pPr>
-        <w:pStyle w:val="Paragraphedeliste"/>
-        <w:numPr>
-          <w:ilvl w:val="0"/>
-          <w:numId w:val="2"/>
-        </w:numPr>
-      </w:pPr>
-      <w:r>
-        <w:t xml:space="preserve">Choix </w:t>
-      </w:r>
-      <w:proofErr w:type="spellStart"/>
-      <w:r>
-        <w:t>algo</w:t>
-      </w:r>
-      <w:proofErr w:type="spellEnd"/>
-    </w:p>
-    <w:p>
-      <w:pPr>
-        <w:pStyle w:val="Paragraphedeliste"/>
-        <w:numPr>
-          <w:ilvl w:val="0"/>
-          <w:numId w:val="2"/>
-        </w:numPr>
-      </w:pPr>
-      <w:r>
-        <w:t>« </w:t>
-      </w:r>
-      <w:proofErr w:type="spellStart"/>
-      <w:r>
-        <w:t>algo</w:t>
-      </w:r>
-      <w:proofErr w:type="spellEnd"/>
-      <w:r>
-        <w:t xml:space="preserve"> de la tondeuse »</w:t>
-      </w:r>
-    </w:p>
-    <w:p>
-      <w:bookmarkStart w:id="0" w:name="_GoBack"/>
-      <w:bookmarkEnd w:id="0"/>
-    </w:p>
+      <w:r>
+        <w:t>« algo de la tondeuse »</w:t>
+      </w:r>
+    </w:p>
+    <w:p/>
     <w:sectPr>
       <w:pgSz w:w="11906" w:h="16838"/>
       <w:pgMar w:top="1417" w:right="1417" w:bottom="1417" w:left="1417" w:header="708" w:footer="708" w:gutter="0"/>

</xml_diff>